<commit_message>
Adicionar informação no relatorio
</commit_message>
<xml_diff>
--- a/doc/Template_Projeto_DA.docx
+++ b/doc/Template_Projeto_DA.docx
@@ -154,6 +154,7 @@
                 <w:sz w:val="20"/>
               </w:rPr>
             </w:pPr>
+            <w:proofErr w:type="spellStart"/>
             <w:r>
               <w:rPr>
                 <w:rFonts w:asciiTheme="minorHAnsi" w:hAnsiTheme="minorHAnsi" w:cstheme="minorHAnsi"/>
@@ -161,7 +162,17 @@
                 <w:bCs/>
                 <w:sz w:val="20"/>
               </w:rPr>
-              <w:t>TeSP - PSI</w:t>
+              <w:t>TeSP</w:t>
+            </w:r>
+            <w:proofErr w:type="spellEnd"/>
+            <w:r>
+              <w:rPr>
+                <w:rFonts w:asciiTheme="minorHAnsi" w:hAnsiTheme="minorHAnsi" w:cstheme="minorHAnsi"/>
+                <w:b/>
+                <w:bCs/>
+                <w:sz w:val="20"/>
+              </w:rPr>
+              <w:t xml:space="preserve"> - PSI</w:t>
             </w:r>
           </w:p>
         </w:tc>
@@ -874,7 +885,25 @@
                 <w:sz w:val="20"/>
                 <w:highlight w:val="yellow"/>
               </w:rPr>
-              <w:t>&lt;nome_do_docente&gt;</w:t>
+              <w:t>&lt;</w:t>
+            </w:r>
+            <w:proofErr w:type="spellStart"/>
+            <w:r>
+              <w:rPr>
+                <w:rFonts w:asciiTheme="minorHAnsi" w:hAnsiTheme="minorHAnsi" w:cstheme="minorHAnsi"/>
+                <w:sz w:val="20"/>
+                <w:highlight w:val="yellow"/>
+              </w:rPr>
+              <w:t>nome_do_docente</w:t>
+            </w:r>
+            <w:proofErr w:type="spellEnd"/>
+            <w:r>
+              <w:rPr>
+                <w:rFonts w:asciiTheme="minorHAnsi" w:hAnsiTheme="minorHAnsi" w:cstheme="minorHAnsi"/>
+                <w:sz w:val="20"/>
+                <w:highlight w:val="yellow"/>
+              </w:rPr>
+              <w:t>&gt;</w:t>
             </w:r>
           </w:p>
         </w:tc>
@@ -4688,7 +4717,55 @@
     </w:p>
     <w:p>
       <w:r>
-        <w:t>No 3.1 há 1 pequeno resumo do que se faz na metodologia scrum e na 3.2 identifica-se os respetivos papeis das pessoas que fazem parte do scrum, no 3.3 fala-se em user stories é o que o site precisa de fazer para funcionar corretamente e no 3.4 fala-se no product backlog que é tudo o que se pretende fazer. No 3.5 fala-se de sprints que é as etapas que se pretende fazer o projeto, no 3.6 fala-se na analise retrospetiva que é quando a equipa e o cliente se reúne para falar como correu o projeto e o que ficou bem feito e no que que se podia melhorar.</w:t>
+        <w:t xml:space="preserve">No 3.1 há 1 pequeno resumo do que se faz na metodologia </w:t>
+      </w:r>
+      <w:proofErr w:type="spellStart"/>
+      <w:r>
+        <w:t>scrum</w:t>
+      </w:r>
+      <w:proofErr w:type="spellEnd"/>
+      <w:r>
+        <w:t xml:space="preserve"> e na 3.2 identifica-se os respetivos papeis das pessoas que fazem parte do </w:t>
+      </w:r>
+      <w:proofErr w:type="spellStart"/>
+      <w:r>
+        <w:t>scrum</w:t>
+      </w:r>
+      <w:proofErr w:type="spellEnd"/>
+      <w:r>
+        <w:t xml:space="preserve">, no 3.3 fala-se em </w:t>
+      </w:r>
+      <w:proofErr w:type="spellStart"/>
+      <w:r>
+        <w:t>user</w:t>
+      </w:r>
+      <w:proofErr w:type="spellEnd"/>
+      <w:r>
+        <w:t xml:space="preserve"> </w:t>
+      </w:r>
+      <w:proofErr w:type="spellStart"/>
+      <w:r>
+        <w:t>stories</w:t>
+      </w:r>
+      <w:proofErr w:type="spellEnd"/>
+      <w:r>
+        <w:t xml:space="preserve"> é o que o site precisa de fazer para funcionar corretamente e no 3.4 fala-se no </w:t>
+      </w:r>
+      <w:proofErr w:type="spellStart"/>
+      <w:r>
+        <w:t>product</w:t>
+      </w:r>
+      <w:proofErr w:type="spellEnd"/>
+      <w:r>
+        <w:t xml:space="preserve"> </w:t>
+      </w:r>
+      <w:proofErr w:type="spellStart"/>
+      <w:r>
+        <w:t>backlog</w:t>
+      </w:r>
+      <w:proofErr w:type="spellEnd"/>
+      <w:r>
+        <w:t xml:space="preserve"> que é tudo o que se pretende fazer. No 3.5 fala-se de sprints que é as etapas que se pretende fazer o projeto, no 3.6 fala-se na analise retrospetiva que é quando a equipa e o cliente se reúne para falar como correu o projeto e o que ficou bem feito e no que que se podia melhorar.</w:t>
       </w:r>
     </w:p>
     <w:p>
@@ -4711,7 +4788,15 @@
     </w:p>
     <w:p>
       <w:r>
-        <w:t xml:space="preserve">Nesta secção vamos abordar temas como a logica de negócio, analise de impacto, analise concorrencial as wireframes e o diagrama de classe do respetivo projeto </w:t>
+        <w:t xml:space="preserve">Nesta secção vamos abordar temas como a logica de negócio, analise de impacto, analise concorrencial as </w:t>
+      </w:r>
+      <w:proofErr w:type="spellStart"/>
+      <w:r>
+        <w:t>wireframes</w:t>
+      </w:r>
+      <w:proofErr w:type="spellEnd"/>
+      <w:r>
+        <w:t xml:space="preserve"> e o diagrama de classe do respetivo projeto </w:t>
       </w:r>
     </w:p>
     <w:p>
@@ -4890,11 +4975,17 @@
         <w:t>Existem alguns softwares de gestão imobiliária tais como</w:t>
       </w:r>
       <w:r>
-        <w:t xml:space="preserve"> avantio</w:t>
-      </w:r>
+        <w:t xml:space="preserve"> </w:t>
+      </w:r>
+      <w:proofErr w:type="spellStart"/>
+      <w:r>
+        <w:t>avantio</w:t>
+      </w:r>
+      <w:proofErr w:type="spellEnd"/>
       <w:r>
         <w:t xml:space="preserve">, </w:t>
       </w:r>
+      <w:proofErr w:type="spellStart"/>
       <w:r>
         <w:t>rentila</w:t>
       </w:r>
@@ -4902,7 +4993,11 @@
         <w:t>,</w:t>
       </w:r>
       <w:r>
-        <w:t>x-imo</w:t>
+        <w:t>x</w:t>
+      </w:r>
+      <w:proofErr w:type="spellEnd"/>
+      <w:r>
+        <w:t>-imo</w:t>
       </w:r>
       <w:r>
         <w:t>.</w:t>
@@ -4923,9 +5018,11 @@
       <w:r>
         <w:t xml:space="preserve">Dentro destes 3 softwares o </w:t>
       </w:r>
+      <w:proofErr w:type="spellStart"/>
       <w:r>
         <w:t>x-imo</w:t>
       </w:r>
+      <w:proofErr w:type="spellEnd"/>
       <w:r>
         <w:t xml:space="preserve"> é o software com mais sucess</w:t>
       </w:r>
@@ -4957,9 +5054,11 @@
       </w:r>
     </w:p>
     <w:p>
+      <w:proofErr w:type="spellStart"/>
       <w:r>
         <w:t>X-imo</w:t>
       </w:r>
+      <w:proofErr w:type="spellEnd"/>
       <w:r>
         <w:t>,</w:t>
       </w:r>
@@ -4978,7 +5077,23 @@
         <w:t>) este softw</w:t>
       </w:r>
       <w:r>
-        <w:t>are é uma plataforma multicanal a gestão e aumenta o alcance das ações comerciais, por ser baseado em tecnologia clound computing  garante maior segurança da informação.</w:t>
+        <w:t xml:space="preserve">are é uma plataforma multicanal a gestão e aumenta o alcance das ações comerciais, por ser baseado em tecnologia </w:t>
+      </w:r>
+      <w:proofErr w:type="spellStart"/>
+      <w:r>
+        <w:t>clound</w:t>
+      </w:r>
+      <w:proofErr w:type="spellEnd"/>
+      <w:r>
+        <w:t xml:space="preserve"> </w:t>
+      </w:r>
+      <w:proofErr w:type="spellStart"/>
+      <w:r>
+        <w:t>computing</w:t>
+      </w:r>
+      <w:proofErr w:type="spellEnd"/>
+      <w:r>
+        <w:t xml:space="preserve">  garante maior segurança da informação.</w:t>
       </w:r>
     </w:p>
     <w:p>
@@ -5005,9 +5120,11 @@
         </w:numPr>
         <w:ind w:left="720" w:hanging="720"/>
       </w:pPr>
+      <w:proofErr w:type="spellStart"/>
       <w:r>
         <w:t>Avantio</w:t>
       </w:r>
+      <w:proofErr w:type="spellEnd"/>
     </w:p>
     <w:p>
       <w:pPr>
@@ -5027,8 +5144,17 @@
           <w:rFonts w:asciiTheme="minorHAnsi" w:hAnsiTheme="minorHAnsi" w:cstheme="minorHAnsi"/>
           <w:shd w:val="clear" w:color="auto" w:fill="FFFFFF"/>
         </w:rPr>
-        <w:t>O Avantio</w:t>
-      </w:r>
+        <w:t xml:space="preserve">O </w:t>
+      </w:r>
+      <w:proofErr w:type="spellStart"/>
+      <w:r>
+        <w:rPr>
+          <w:rFonts w:asciiTheme="minorHAnsi" w:hAnsiTheme="minorHAnsi" w:cstheme="minorHAnsi"/>
+          <w:shd w:val="clear" w:color="auto" w:fill="FFFFFF"/>
+        </w:rPr>
+        <w:t>Avantio</w:t>
+      </w:r>
+      <w:proofErr w:type="spellEnd"/>
       <w:r>
         <w:rPr>
           <w:rFonts w:asciiTheme="minorHAnsi" w:hAnsiTheme="minorHAnsi" w:cstheme="minorHAnsi"/>
@@ -5102,13 +5228,20 @@
         </w:numPr>
         <w:ind w:left="720" w:hanging="720"/>
       </w:pPr>
+      <w:proofErr w:type="spellStart"/>
       <w:r>
         <w:t>Rentila</w:t>
       </w:r>
+      <w:proofErr w:type="spellEnd"/>
     </w:p>
     <w:p>
-      <w:r>
-        <w:t>Rentila é um software de gestão online de propriedades fácil de usar. Acompanhamento de rendas e encargos, contabilidade, assistência na declaração de impostos. Um dos aspetos negativos em relação aos outros é que é um software pago com variados preços.</w:t>
+      <w:proofErr w:type="spellStart"/>
+      <w:r>
+        <w:t>Rentila</w:t>
+      </w:r>
+      <w:proofErr w:type="spellEnd"/>
+      <w:r>
+        <w:t xml:space="preserve"> é um software de gestão online de propriedades fácil de usar. Acompanhamento de rendas e encargos, contabilidade, assistência na declaração de impostos. Um dos aspetos negativos em relação aos outros é que é um software pago com variados preços.</w:t>
       </w:r>
     </w:p>
     <w:bookmarkEnd w:id="6"/>
@@ -5145,14 +5278,27 @@
       <w:r>
         <w:t xml:space="preserve">Tabela </w:t>
       </w:r>
-      <w:fldSimple w:instr=" SEQ Tabela \* ARABIC ">
-        <w:r>
-          <w:rPr>
-            <w:noProof/>
-          </w:rPr>
-          <w:t>1</w:t>
-        </w:r>
-      </w:fldSimple>
+      <w:r>
+        <w:fldChar w:fldCharType="begin"/>
+      </w:r>
+      <w:r>
+        <w:instrText xml:space="preserve"> SEQ Tabela \* ARABIC </w:instrText>
+      </w:r>
+      <w:r>
+        <w:fldChar w:fldCharType="separate"/>
+      </w:r>
+      <w:r>
+        <w:rPr>
+          <w:noProof/>
+        </w:rPr>
+        <w:t>1</w:t>
+      </w:r>
+      <w:r>
+        <w:rPr>
+          <w:noProof/>
+        </w:rPr>
+        <w:fldChar w:fldCharType="end"/>
+      </w:r>
       <w:r>
         <w:t xml:space="preserve"> – Comparação entre os sistemas concorrenciais</w:t>
       </w:r>
@@ -5202,9 +5348,11 @@
               <w:jc w:val="center"/>
               <w:cnfStyle w:val="100000000000" w:firstRow="1" w:lastRow="0" w:firstColumn="0" w:lastColumn="0" w:oddVBand="0" w:evenVBand="0" w:oddHBand="0" w:evenHBand="0" w:firstRowFirstColumn="0" w:firstRowLastColumn="0" w:lastRowFirstColumn="0" w:lastRowLastColumn="0"/>
             </w:pPr>
+            <w:proofErr w:type="spellStart"/>
             <w:r>
               <w:t>X-imo</w:t>
             </w:r>
+            <w:proofErr w:type="spellEnd"/>
           </w:p>
         </w:tc>
         <w:tc>
@@ -5216,9 +5364,11 @@
               <w:jc w:val="center"/>
               <w:cnfStyle w:val="100000000000" w:firstRow="1" w:lastRow="0" w:firstColumn="0" w:lastColumn="0" w:oddVBand="0" w:evenVBand="0" w:oddHBand="0" w:evenHBand="0" w:firstRowFirstColumn="0" w:firstRowLastColumn="0" w:lastRowFirstColumn="0" w:lastRowLastColumn="0"/>
             </w:pPr>
+            <w:proofErr w:type="spellStart"/>
             <w:r>
               <w:t>Avantio</w:t>
             </w:r>
+            <w:proofErr w:type="spellEnd"/>
           </w:p>
         </w:tc>
         <w:tc>
@@ -5230,9 +5380,11 @@
               <w:jc w:val="center"/>
               <w:cnfStyle w:val="100000000000" w:firstRow="1" w:lastRow="0" w:firstColumn="0" w:lastColumn="0" w:oddVBand="0" w:evenVBand="0" w:oddHBand="0" w:evenHBand="0" w:firstRowFirstColumn="0" w:firstRowLastColumn="0" w:lastRowFirstColumn="0" w:lastRowLastColumn="0"/>
             </w:pPr>
+            <w:proofErr w:type="spellStart"/>
             <w:r>
               <w:t>Rentila</w:t>
             </w:r>
+            <w:proofErr w:type="spellEnd"/>
           </w:p>
         </w:tc>
       </w:tr>
@@ -5606,10 +5758,12 @@
         <w:pStyle w:val="Ttulo2"/>
       </w:pPr>
       <w:bookmarkStart w:id="9" w:name="_Toc37696065"/>
+      <w:proofErr w:type="spellStart"/>
       <w:r>
         <w:t>Wireframes</w:t>
       </w:r>
       <w:bookmarkEnd w:id="9"/>
+      <w:proofErr w:type="spellEnd"/>
     </w:p>
     <w:p>
       <w:r>
@@ -5618,11 +5772,19 @@
         </w:rPr>
         <w:t>&lt;</w:t>
       </w:r>
+      <w:proofErr w:type="spellStart"/>
       <w:r>
         <w:rPr>
           <w:highlight w:val="yellow"/>
         </w:rPr>
-        <w:t>Wireframes desenvolvidos</w:t>
+        <w:t>Wireframes</w:t>
+      </w:r>
+      <w:proofErr w:type="spellEnd"/>
+      <w:r>
+        <w:rPr>
+          <w:highlight w:val="yellow"/>
+        </w:rPr>
+        <w:t xml:space="preserve"> desenvolvidos</w:t>
       </w:r>
       <w:r>
         <w:rPr>
@@ -5747,13 +5909,45 @@
       </w:pPr>
       <w:bookmarkStart w:id="13" w:name="_Toc37696068"/>
       <w:r>
-        <w:t>Aplicação do Scrum ao Projeto</w:t>
+        <w:t xml:space="preserve">Aplicação do </w:t>
+      </w:r>
+      <w:proofErr w:type="spellStart"/>
+      <w:r>
+        <w:t>Scrum</w:t>
+      </w:r>
+      <w:proofErr w:type="spellEnd"/>
+      <w:r>
+        <w:t xml:space="preserve"> ao Projeto</w:t>
       </w:r>
       <w:bookmarkEnd w:id="13"/>
     </w:p>
     <w:p>
       <w:r>
-        <w:t>O Scrum foi aplicado utilizando a aplicação jira onde realizamos o planeamento e as reuniões que decorreram entre 10 – 15 minutos utilizando a aplicação discord.</w:t>
+        <w:t xml:space="preserve">O </w:t>
+      </w:r>
+      <w:proofErr w:type="spellStart"/>
+      <w:r>
+        <w:t>Scrum</w:t>
+      </w:r>
+      <w:proofErr w:type="spellEnd"/>
+      <w:r>
+        <w:t xml:space="preserve"> foi aplicado utilizando a aplicação </w:t>
+      </w:r>
+      <w:proofErr w:type="spellStart"/>
+      <w:r>
+        <w:t>jira</w:t>
+      </w:r>
+      <w:proofErr w:type="spellEnd"/>
+      <w:r>
+        <w:t xml:space="preserve"> onde realizamos o planeamento e as reuniões que decorreram entre 10 – 15 minutos utilizando a aplicação </w:t>
+      </w:r>
+      <w:proofErr w:type="spellStart"/>
+      <w:r>
+        <w:t>discord</w:t>
+      </w:r>
+      <w:proofErr w:type="spellEnd"/>
+      <w:r>
+        <w:t>.</w:t>
       </w:r>
     </w:p>
     <w:p/>
@@ -5766,6 +5960,7 @@
         </w:rPr>
       </w:pPr>
       <w:bookmarkStart w:id="14" w:name="_Toc37696069"/>
+      <w:proofErr w:type="spellStart"/>
       <w:r>
         <w:rPr>
           <w:lang w:val="en-US"/>
@@ -5782,7 +5977,14 @@
         <w:rPr>
           <w:lang w:val="en-US"/>
         </w:rPr>
-        <w:t>s dos Stakeholders e Scrum Team</w:t>
+        <w:t>s</w:t>
+      </w:r>
+      <w:proofErr w:type="spellEnd"/>
+      <w:r>
+        <w:rPr>
+          <w:lang w:val="en-US"/>
+        </w:rPr>
+        <w:t xml:space="preserve"> dos Stakeholders e Scrum Team</w:t>
       </w:r>
       <w:bookmarkEnd w:id="14"/>
     </w:p>
@@ -5803,16 +6005,45 @@
       <w:r>
         <w:t xml:space="preserve">Tabela </w:t>
       </w:r>
-      <w:fldSimple w:instr=" SEQ Tabela \* ARABIC ">
-        <w:r>
-          <w:rPr>
-            <w:noProof/>
-          </w:rPr>
-          <w:t>2</w:t>
-        </w:r>
-      </w:fldSimple>
-      <w:r>
-        <w:t xml:space="preserve"> – Identificação e funções dos Stakeholders e Scrum Team</w:t>
+      <w:r>
+        <w:fldChar w:fldCharType="begin"/>
+      </w:r>
+      <w:r>
+        <w:instrText xml:space="preserve"> SEQ Tabela \* ARABIC </w:instrText>
+      </w:r>
+      <w:r>
+        <w:fldChar w:fldCharType="separate"/>
+      </w:r>
+      <w:r>
+        <w:rPr>
+          <w:noProof/>
+        </w:rPr>
+        <w:t>2</w:t>
+      </w:r>
+      <w:r>
+        <w:rPr>
+          <w:noProof/>
+        </w:rPr>
+        <w:fldChar w:fldCharType="end"/>
+      </w:r>
+      <w:r>
+        <w:t xml:space="preserve"> – Identificação e funções dos </w:t>
+      </w:r>
+      <w:proofErr w:type="spellStart"/>
+      <w:r>
+        <w:t>Stakeholders</w:t>
+      </w:r>
+      <w:proofErr w:type="spellEnd"/>
+      <w:r>
+        <w:t xml:space="preserve"> e </w:t>
+      </w:r>
+      <w:proofErr w:type="spellStart"/>
+      <w:r>
+        <w:t>Scrum</w:t>
+      </w:r>
+      <w:proofErr w:type="spellEnd"/>
+      <w:r>
+        <w:t xml:space="preserve"> Team</w:t>
       </w:r>
       <w:bookmarkEnd w:id="15"/>
     </w:p>
@@ -5956,9 +6187,19 @@
             <w:tcW w:w="2132" w:type="dxa"/>
           </w:tcPr>
           <w:p>
-            <w:r>
-              <w:t>Product Owner</w:t>
-            </w:r>
+            <w:proofErr w:type="spellStart"/>
+            <w:r>
+              <w:t>Product</w:t>
+            </w:r>
+            <w:proofErr w:type="spellEnd"/>
+            <w:r>
+              <w:t xml:space="preserve"> </w:t>
+            </w:r>
+            <w:proofErr w:type="spellStart"/>
+            <w:r>
+              <w:t>Owner</w:t>
+            </w:r>
+            <w:proofErr w:type="spellEnd"/>
           </w:p>
         </w:tc>
         <w:tc>
@@ -6010,8 +6251,21 @@
               <w:cnfStyle w:val="000000000000" w:firstRow="0" w:lastRow="0" w:firstColumn="0" w:lastColumn="0" w:oddVBand="0" w:evenVBand="0" w:oddHBand="0" w:evenHBand="0" w:firstRowFirstColumn="0" w:firstRowLastColumn="0" w:lastRowFirstColumn="0" w:lastRowLastColumn="0"/>
             </w:pPr>
             <w:r>
-              <w:t>Gere o Product baklog</w:t>
-            </w:r>
+              <w:t xml:space="preserve">Gere o </w:t>
+            </w:r>
+            <w:proofErr w:type="spellStart"/>
+            <w:r>
+              <w:t>Product</w:t>
+            </w:r>
+            <w:proofErr w:type="spellEnd"/>
+            <w:r>
+              <w:t xml:space="preserve"> </w:t>
+            </w:r>
+            <w:proofErr w:type="spellStart"/>
+            <w:r>
+              <w:t>baklog</w:t>
+            </w:r>
+            <w:proofErr w:type="spellEnd"/>
           </w:p>
         </w:tc>
       </w:tr>
@@ -6025,8 +6279,13 @@
             <w:tcW w:w="2132" w:type="dxa"/>
           </w:tcPr>
           <w:p>
-            <w:r>
-              <w:t>Scrum Master</w:t>
+            <w:proofErr w:type="spellStart"/>
+            <w:r>
+              <w:t>Scrum</w:t>
+            </w:r>
+            <w:proofErr w:type="spellEnd"/>
+            <w:r>
+              <w:t xml:space="preserve"> Master</w:t>
             </w:r>
           </w:p>
         </w:tc>
@@ -6059,7 +6318,23 @@
               <w:cnfStyle w:val="000000100000" w:firstRow="0" w:lastRow="0" w:firstColumn="0" w:lastColumn="0" w:oddVBand="0" w:evenVBand="0" w:oddHBand="1" w:evenHBand="0" w:firstRowFirstColumn="0" w:firstRowLastColumn="0" w:lastRowFirstColumn="0" w:lastRowLastColumn="0"/>
             </w:pPr>
             <w:r>
-              <w:t>Trabalha em conjunto com o product Owner para comunicar à equipa de desenvolvimento o que devem fazer.</w:t>
+              <w:t xml:space="preserve">Trabalha em conjunto com o </w:t>
+            </w:r>
+            <w:proofErr w:type="spellStart"/>
+            <w:r>
+              <w:t>product</w:t>
+            </w:r>
+            <w:proofErr w:type="spellEnd"/>
+            <w:r>
+              <w:t xml:space="preserve"> </w:t>
+            </w:r>
+            <w:proofErr w:type="spellStart"/>
+            <w:r>
+              <w:t>Owner</w:t>
+            </w:r>
+            <w:proofErr w:type="spellEnd"/>
+            <w:r>
+              <w:t xml:space="preserve"> para comunicar à equipa de desenvolvimento o que devem fazer.</w:t>
             </w:r>
           </w:p>
           <w:p>
@@ -6085,8 +6360,13 @@
             <w:tcW w:w="2132" w:type="dxa"/>
           </w:tcPr>
           <w:p>
-            <w:r>
-              <w:t>Development Team</w:t>
+            <w:proofErr w:type="spellStart"/>
+            <w:r>
+              <w:t>Development</w:t>
+            </w:r>
+            <w:proofErr w:type="spellEnd"/>
+            <w:r>
+              <w:t xml:space="preserve"> Team</w:t>
             </w:r>
           </w:p>
         </w:tc>
@@ -6181,11 +6461,21 @@
         <w:pStyle w:val="Ttulo2"/>
       </w:pPr>
       <w:bookmarkStart w:id="16" w:name="_Toc37696070"/>
+      <w:proofErr w:type="spellStart"/>
       <w:r>
         <w:lastRenderedPageBreak/>
-        <w:t>User Stories</w:t>
+        <w:t>User</w:t>
+      </w:r>
+      <w:proofErr w:type="spellEnd"/>
+      <w:r>
+        <w:t xml:space="preserve"> </w:t>
+      </w:r>
+      <w:proofErr w:type="spellStart"/>
+      <w:r>
+        <w:t>Stories</w:t>
       </w:r>
       <w:bookmarkEnd w:id="16"/>
+      <w:proofErr w:type="spellEnd"/>
     </w:p>
     <w:p>
       <w:pPr>
@@ -6196,16 +6486,45 @@
       <w:r>
         <w:t xml:space="preserve">Tabela </w:t>
       </w:r>
-      <w:fldSimple w:instr=" SEQ Tabela \* ARABIC ">
-        <w:r>
-          <w:rPr>
-            <w:noProof/>
-          </w:rPr>
-          <w:t>3</w:t>
-        </w:r>
-      </w:fldSimple>
-      <w:r>
-        <w:t xml:space="preserve"> – User Stories e respetivos critérios de aceitação</w:t>
+      <w:r>
+        <w:fldChar w:fldCharType="begin"/>
+      </w:r>
+      <w:r>
+        <w:instrText xml:space="preserve"> SEQ Tabela \* ARABIC </w:instrText>
+      </w:r>
+      <w:r>
+        <w:fldChar w:fldCharType="separate"/>
+      </w:r>
+      <w:r>
+        <w:rPr>
+          <w:noProof/>
+        </w:rPr>
+        <w:t>3</w:t>
+      </w:r>
+      <w:r>
+        <w:rPr>
+          <w:noProof/>
+        </w:rPr>
+        <w:fldChar w:fldCharType="end"/>
+      </w:r>
+      <w:r>
+        <w:t xml:space="preserve"> – </w:t>
+      </w:r>
+      <w:proofErr w:type="spellStart"/>
+      <w:r>
+        <w:t>User</w:t>
+      </w:r>
+      <w:proofErr w:type="spellEnd"/>
+      <w:r>
+        <w:t xml:space="preserve"> </w:t>
+      </w:r>
+      <w:proofErr w:type="spellStart"/>
+      <w:r>
+        <w:t>Stories</w:t>
+      </w:r>
+      <w:proofErr w:type="spellEnd"/>
+      <w:r>
+        <w:t xml:space="preserve"> e respetivos critérios de aceitação</w:t>
       </w:r>
       <w:bookmarkEnd w:id="17"/>
     </w:p>
@@ -6305,13 +6624,31 @@
             <w:pPr>
               <w:cnfStyle w:val="000000100000" w:firstRow="0" w:lastRow="0" w:firstColumn="0" w:lastColumn="0" w:oddVBand="0" w:evenVBand="0" w:oddHBand="1" w:evenHBand="0" w:firstRowFirstColumn="0" w:firstRowLastColumn="0" w:lastRowFirstColumn="0" w:lastRowLastColumn="0"/>
             </w:pPr>
+            <w:proofErr w:type="spellStart"/>
             <w:r>
               <w:rPr>
                 <w:b/>
                 <w:bCs/>
               </w:rPr>
-              <w:t>Story Points</w:t>
-            </w:r>
+              <w:t>Story</w:t>
+            </w:r>
+            <w:proofErr w:type="spellEnd"/>
+            <w:r>
+              <w:rPr>
+                <w:b/>
+                <w:bCs/>
+              </w:rPr>
+              <w:t xml:space="preserve"> </w:t>
+            </w:r>
+            <w:proofErr w:type="spellStart"/>
+            <w:r>
+              <w:rPr>
+                <w:b/>
+                <w:bCs/>
+              </w:rPr>
+              <w:t>Points</w:t>
+            </w:r>
+            <w:proofErr w:type="spellEnd"/>
             <w:r>
               <w:t>:</w:t>
             </w:r>
@@ -6456,13 +6793,31 @@
             <w:pPr>
               <w:cnfStyle w:val="000000100000" w:firstRow="0" w:lastRow="0" w:firstColumn="0" w:lastColumn="0" w:oddVBand="0" w:evenVBand="0" w:oddHBand="1" w:evenHBand="0" w:firstRowFirstColumn="0" w:firstRowLastColumn="0" w:lastRowFirstColumn="0" w:lastRowLastColumn="0"/>
             </w:pPr>
+            <w:proofErr w:type="spellStart"/>
             <w:r>
               <w:rPr>
                 <w:b/>
                 <w:bCs/>
               </w:rPr>
-              <w:t>Story Points</w:t>
-            </w:r>
+              <w:t>Story</w:t>
+            </w:r>
+            <w:proofErr w:type="spellEnd"/>
+            <w:r>
+              <w:rPr>
+                <w:b/>
+                <w:bCs/>
+              </w:rPr>
+              <w:t xml:space="preserve"> </w:t>
+            </w:r>
+            <w:proofErr w:type="spellStart"/>
+            <w:r>
+              <w:rPr>
+                <w:b/>
+                <w:bCs/>
+              </w:rPr>
+              <w:t>Points</w:t>
+            </w:r>
+            <w:proofErr w:type="spellEnd"/>
             <w:r>
               <w:t>:</w:t>
             </w:r>
@@ -6603,13 +6958,31 @@
             <w:pPr>
               <w:cnfStyle w:val="000000100000" w:firstRow="0" w:lastRow="0" w:firstColumn="0" w:lastColumn="0" w:oddVBand="0" w:evenVBand="0" w:oddHBand="1" w:evenHBand="0" w:firstRowFirstColumn="0" w:firstRowLastColumn="0" w:lastRowFirstColumn="0" w:lastRowLastColumn="0"/>
             </w:pPr>
+            <w:proofErr w:type="spellStart"/>
             <w:r>
               <w:rPr>
                 <w:b/>
                 <w:bCs/>
               </w:rPr>
-              <w:t>Story Points</w:t>
-            </w:r>
+              <w:t>Story</w:t>
+            </w:r>
+            <w:proofErr w:type="spellEnd"/>
+            <w:r>
+              <w:rPr>
+                <w:b/>
+                <w:bCs/>
+              </w:rPr>
+              <w:t xml:space="preserve"> </w:t>
+            </w:r>
+            <w:proofErr w:type="spellStart"/>
+            <w:r>
+              <w:rPr>
+                <w:b/>
+                <w:bCs/>
+              </w:rPr>
+              <w:t>Points</w:t>
+            </w:r>
+            <w:proofErr w:type="spellEnd"/>
             <w:r>
               <w:t>:</w:t>
             </w:r>
@@ -6761,13 +7134,31 @@
             <w:pPr>
               <w:cnfStyle w:val="000000100000" w:firstRow="0" w:lastRow="0" w:firstColumn="0" w:lastColumn="0" w:oddVBand="0" w:evenVBand="0" w:oddHBand="1" w:evenHBand="0" w:firstRowFirstColumn="0" w:firstRowLastColumn="0" w:lastRowFirstColumn="0" w:lastRowLastColumn="0"/>
             </w:pPr>
+            <w:proofErr w:type="spellStart"/>
             <w:r>
               <w:rPr>
                 <w:b/>
                 <w:bCs/>
               </w:rPr>
-              <w:t>Story Points</w:t>
-            </w:r>
+              <w:t>Story</w:t>
+            </w:r>
+            <w:proofErr w:type="spellEnd"/>
+            <w:r>
+              <w:rPr>
+                <w:b/>
+                <w:bCs/>
+              </w:rPr>
+              <w:t xml:space="preserve"> </w:t>
+            </w:r>
+            <w:proofErr w:type="spellStart"/>
+            <w:r>
+              <w:rPr>
+                <w:b/>
+                <w:bCs/>
+              </w:rPr>
+              <w:t>Points</w:t>
+            </w:r>
+            <w:proofErr w:type="spellEnd"/>
             <w:r>
               <w:t>:</w:t>
             </w:r>
@@ -6886,13 +7277,31 @@
             <w:pPr>
               <w:cnfStyle w:val="000000100000" w:firstRow="0" w:lastRow="0" w:firstColumn="0" w:lastColumn="0" w:oddVBand="0" w:evenVBand="0" w:oddHBand="1" w:evenHBand="0" w:firstRowFirstColumn="0" w:firstRowLastColumn="0" w:lastRowFirstColumn="0" w:lastRowLastColumn="0"/>
             </w:pPr>
+            <w:proofErr w:type="spellStart"/>
             <w:r>
               <w:rPr>
                 <w:b/>
                 <w:bCs/>
               </w:rPr>
-              <w:t>Story Points</w:t>
-            </w:r>
+              <w:t>Story</w:t>
+            </w:r>
+            <w:proofErr w:type="spellEnd"/>
+            <w:r>
+              <w:rPr>
+                <w:b/>
+                <w:bCs/>
+              </w:rPr>
+              <w:t xml:space="preserve"> </w:t>
+            </w:r>
+            <w:proofErr w:type="spellStart"/>
+            <w:r>
+              <w:rPr>
+                <w:b/>
+                <w:bCs/>
+              </w:rPr>
+              <w:t>Points</w:t>
+            </w:r>
+            <w:proofErr w:type="spellEnd"/>
             <w:r>
               <w:t>:</w:t>
             </w:r>
@@ -7037,10 +7446,20 @@
         <w:pStyle w:val="Ttulo2"/>
       </w:pPr>
       <w:bookmarkStart w:id="18" w:name="_Toc37696071"/>
-      <w:r>
-        <w:t>Product Backlog</w:t>
+      <w:proofErr w:type="spellStart"/>
+      <w:r>
+        <w:t>Product</w:t>
+      </w:r>
+      <w:proofErr w:type="spellEnd"/>
+      <w:r>
+        <w:t xml:space="preserve"> </w:t>
+      </w:r>
+      <w:proofErr w:type="spellStart"/>
+      <w:r>
+        <w:t>Backlog</w:t>
       </w:r>
       <w:bookmarkEnd w:id="18"/>
+      <w:proofErr w:type="spellEnd"/>
     </w:p>
     <w:p>
       <w:pPr>
@@ -7051,16 +7470,45 @@
       <w:r>
         <w:t xml:space="preserve">Tabela </w:t>
       </w:r>
-      <w:fldSimple w:instr=" SEQ Tabela \* ARABIC ">
-        <w:r>
-          <w:rPr>
-            <w:noProof/>
-          </w:rPr>
-          <w:t>4</w:t>
-        </w:r>
-      </w:fldSimple>
-      <w:r>
-        <w:t xml:space="preserve"> – Product backlog priorizado</w:t>
+      <w:r>
+        <w:fldChar w:fldCharType="begin"/>
+      </w:r>
+      <w:r>
+        <w:instrText xml:space="preserve"> SEQ Tabela \* ARABIC </w:instrText>
+      </w:r>
+      <w:r>
+        <w:fldChar w:fldCharType="separate"/>
+      </w:r>
+      <w:r>
+        <w:rPr>
+          <w:noProof/>
+        </w:rPr>
+        <w:t>4</w:t>
+      </w:r>
+      <w:r>
+        <w:rPr>
+          <w:noProof/>
+        </w:rPr>
+        <w:fldChar w:fldCharType="end"/>
+      </w:r>
+      <w:r>
+        <w:t xml:space="preserve"> – </w:t>
+      </w:r>
+      <w:proofErr w:type="spellStart"/>
+      <w:r>
+        <w:t>Product</w:t>
+      </w:r>
+      <w:proofErr w:type="spellEnd"/>
+      <w:r>
+        <w:t xml:space="preserve"> </w:t>
+      </w:r>
+      <w:proofErr w:type="spellStart"/>
+      <w:r>
+        <w:t>backlog</w:t>
+      </w:r>
+      <w:proofErr w:type="spellEnd"/>
+      <w:r>
+        <w:t xml:space="preserve"> priorizado</w:t>
       </w:r>
       <w:bookmarkEnd w:id="19"/>
     </w:p>
@@ -7088,9 +7536,11 @@
             <w:pPr>
               <w:jc w:val="center"/>
             </w:pPr>
+            <w:proofErr w:type="spellStart"/>
             <w:r>
               <w:t>Issue</w:t>
             </w:r>
+            <w:proofErr w:type="spellEnd"/>
           </w:p>
         </w:tc>
         <w:tc>
@@ -7116,9 +7566,19 @@
               <w:jc w:val="center"/>
               <w:cnfStyle w:val="100000000000" w:firstRow="1" w:lastRow="0" w:firstColumn="0" w:lastColumn="0" w:oddVBand="0" w:evenVBand="0" w:oddHBand="0" w:evenHBand="0" w:firstRowFirstColumn="0" w:firstRowLastColumn="0" w:lastRowFirstColumn="0" w:lastRowLastColumn="0"/>
             </w:pPr>
-            <w:r>
-              <w:t>Story Points</w:t>
-            </w:r>
+            <w:proofErr w:type="spellStart"/>
+            <w:r>
+              <w:t>Story</w:t>
+            </w:r>
+            <w:proofErr w:type="spellEnd"/>
+            <w:r>
+              <w:t xml:space="preserve"> </w:t>
+            </w:r>
+            <w:proofErr w:type="spellStart"/>
+            <w:r>
+              <w:t>Points</w:t>
+            </w:r>
+            <w:proofErr w:type="spellEnd"/>
           </w:p>
         </w:tc>
       </w:tr>
@@ -7156,9 +7616,11 @@
               <w:jc w:val="center"/>
               <w:cnfStyle w:val="000000100000" w:firstRow="0" w:lastRow="0" w:firstColumn="0" w:lastColumn="0" w:oddVBand="0" w:evenVBand="0" w:oddHBand="1" w:evenHBand="0" w:firstRowFirstColumn="0" w:firstRowLastColumn="0" w:lastRowFirstColumn="0" w:lastRowLastColumn="0"/>
             </w:pPr>
+            <w:proofErr w:type="spellStart"/>
             <w:r>
               <w:t>Story</w:t>
             </w:r>
+            <w:proofErr w:type="spellEnd"/>
           </w:p>
         </w:tc>
         <w:tc>
@@ -7201,9 +7663,11 @@
               <w:jc w:val="center"/>
               <w:cnfStyle w:val="000000000000" w:firstRow="0" w:lastRow="0" w:firstColumn="0" w:lastColumn="0" w:oddVBand="0" w:evenVBand="0" w:oddHBand="0" w:evenHBand="0" w:firstRowFirstColumn="0" w:firstRowLastColumn="0" w:lastRowFirstColumn="0" w:lastRowLastColumn="0"/>
             </w:pPr>
+            <w:proofErr w:type="spellStart"/>
             <w:r>
               <w:t>Story</w:t>
             </w:r>
+            <w:proofErr w:type="spellEnd"/>
           </w:p>
         </w:tc>
         <w:tc>
@@ -7255,9 +7719,11 @@
               <w:jc w:val="center"/>
               <w:cnfStyle w:val="000000100000" w:firstRow="0" w:lastRow="0" w:firstColumn="0" w:lastColumn="0" w:oddVBand="0" w:evenVBand="0" w:oddHBand="1" w:evenHBand="0" w:firstRowFirstColumn="0" w:firstRowLastColumn="0" w:lastRowFirstColumn="0" w:lastRowLastColumn="0"/>
             </w:pPr>
+            <w:proofErr w:type="spellStart"/>
             <w:r>
               <w:t>Story</w:t>
             </w:r>
+            <w:proofErr w:type="spellEnd"/>
           </w:p>
         </w:tc>
         <w:tc>
@@ -7306,9 +7772,11 @@
               <w:jc w:val="center"/>
               <w:cnfStyle w:val="000000000000" w:firstRow="0" w:lastRow="0" w:firstColumn="0" w:lastColumn="0" w:oddVBand="0" w:evenVBand="0" w:oddHBand="0" w:evenHBand="0" w:firstRowFirstColumn="0" w:firstRowLastColumn="0" w:lastRowFirstColumn="0" w:lastRowLastColumn="0"/>
             </w:pPr>
+            <w:proofErr w:type="spellStart"/>
             <w:r>
               <w:t>Task</w:t>
             </w:r>
+            <w:proofErr w:type="spellEnd"/>
           </w:p>
         </w:tc>
         <w:tc>
@@ -7367,9 +7835,11 @@
               <w:jc w:val="center"/>
               <w:cnfStyle w:val="000000100000" w:firstRow="0" w:lastRow="0" w:firstColumn="0" w:lastColumn="0" w:oddVBand="0" w:evenVBand="0" w:oddHBand="1" w:evenHBand="0" w:firstRowFirstColumn="0" w:firstRowLastColumn="0" w:lastRowFirstColumn="0" w:lastRowLastColumn="0"/>
             </w:pPr>
+            <w:proofErr w:type="spellStart"/>
             <w:r>
               <w:t>Task</w:t>
             </w:r>
+            <w:proofErr w:type="spellEnd"/>
           </w:p>
         </w:tc>
         <w:tc>
@@ -7399,8 +7869,17 @@
                 <w:b w:val="0"/>
                 <w:bCs w:val="0"/>
               </w:rPr>
-              <w:t>Criação das forms</w:t>
-            </w:r>
+              <w:t xml:space="preserve">Criação das </w:t>
+            </w:r>
+            <w:proofErr w:type="spellStart"/>
+            <w:r>
+              <w:rPr>
+                <w:b w:val="0"/>
+                <w:bCs w:val="0"/>
+              </w:rPr>
+              <w:t>forms</w:t>
+            </w:r>
+            <w:proofErr w:type="spellEnd"/>
           </w:p>
         </w:tc>
         <w:tc>
@@ -7412,9 +7891,11 @@
               <w:jc w:val="center"/>
               <w:cnfStyle w:val="000000000000" w:firstRow="0" w:lastRow="0" w:firstColumn="0" w:lastColumn="0" w:oddVBand="0" w:evenVBand="0" w:oddHBand="0" w:evenHBand="0" w:firstRowFirstColumn="0" w:firstRowLastColumn="0" w:lastRowFirstColumn="0" w:lastRowLastColumn="0"/>
             </w:pPr>
+            <w:proofErr w:type="spellStart"/>
             <w:r>
               <w:t>Story</w:t>
             </w:r>
+            <w:proofErr w:type="spellEnd"/>
           </w:p>
         </w:tc>
         <w:tc>
@@ -7453,7 +7934,23 @@
                 <w:b w:val="0"/>
                 <w:bCs w:val="0"/>
               </w:rPr>
-              <w:t>Criação da form limpeza</w:t>
+              <w:t xml:space="preserve">Criação da </w:t>
+            </w:r>
+            <w:proofErr w:type="spellStart"/>
+            <w:r>
+              <w:rPr>
+                <w:b w:val="0"/>
+                <w:bCs w:val="0"/>
+              </w:rPr>
+              <w:t>form</w:t>
+            </w:r>
+            <w:proofErr w:type="spellEnd"/>
+            <w:r>
+              <w:rPr>
+                <w:b w:val="0"/>
+                <w:bCs w:val="0"/>
+              </w:rPr>
+              <w:t xml:space="preserve"> limpeza</w:t>
             </w:r>
           </w:p>
         </w:tc>
@@ -7466,9 +7963,11 @@
               <w:jc w:val="center"/>
               <w:cnfStyle w:val="000000100000" w:firstRow="0" w:lastRow="0" w:firstColumn="0" w:lastColumn="0" w:oddVBand="0" w:evenVBand="0" w:oddHBand="1" w:evenHBand="0" w:firstRowFirstColumn="0" w:firstRowLastColumn="0" w:lastRowFirstColumn="0" w:lastRowLastColumn="0"/>
             </w:pPr>
+            <w:proofErr w:type="spellStart"/>
             <w:r>
               <w:t>Task</w:t>
             </w:r>
+            <w:proofErr w:type="spellEnd"/>
           </w:p>
         </w:tc>
         <w:tc>
@@ -7504,7 +8003,23 @@
                 <w:b w:val="0"/>
                 <w:bCs w:val="0"/>
               </w:rPr>
-              <w:t>Criação da form Carros</w:t>
+              <w:t xml:space="preserve">Criação da </w:t>
+            </w:r>
+            <w:proofErr w:type="spellStart"/>
+            <w:r>
+              <w:rPr>
+                <w:b w:val="0"/>
+                <w:bCs w:val="0"/>
+              </w:rPr>
+              <w:t>form</w:t>
+            </w:r>
+            <w:proofErr w:type="spellEnd"/>
+            <w:r>
+              <w:rPr>
+                <w:b w:val="0"/>
+                <w:bCs w:val="0"/>
+              </w:rPr>
+              <w:t xml:space="preserve"> Carros</w:t>
             </w:r>
           </w:p>
         </w:tc>
@@ -7517,9 +8032,11 @@
               <w:jc w:val="center"/>
               <w:cnfStyle w:val="000000000000" w:firstRow="0" w:lastRow="0" w:firstColumn="0" w:lastColumn="0" w:oddVBand="0" w:evenVBand="0" w:oddHBand="0" w:evenHBand="0" w:firstRowFirstColumn="0" w:firstRowLastColumn="0" w:lastRowFirstColumn="0" w:lastRowLastColumn="0"/>
             </w:pPr>
+            <w:proofErr w:type="spellStart"/>
             <w:r>
               <w:t>Task</w:t>
             </w:r>
+            <w:proofErr w:type="spellEnd"/>
           </w:p>
         </w:tc>
         <w:tc>
@@ -7565,7 +8082,23 @@
                 <w:b w:val="0"/>
                 <w:bCs w:val="0"/>
               </w:rPr>
-              <w:t xml:space="preserve"> da form casas</w:t>
+              <w:t xml:space="preserve"> da </w:t>
+            </w:r>
+            <w:proofErr w:type="spellStart"/>
+            <w:r>
+              <w:rPr>
+                <w:b w:val="0"/>
+                <w:bCs w:val="0"/>
+              </w:rPr>
+              <w:t>form</w:t>
+            </w:r>
+            <w:proofErr w:type="spellEnd"/>
+            <w:r>
+              <w:rPr>
+                <w:b w:val="0"/>
+                <w:bCs w:val="0"/>
+              </w:rPr>
+              <w:t xml:space="preserve"> casas</w:t>
             </w:r>
           </w:p>
         </w:tc>
@@ -7578,9 +8111,11 @@
               <w:jc w:val="center"/>
               <w:cnfStyle w:val="000000100000" w:firstRow="0" w:lastRow="0" w:firstColumn="0" w:lastColumn="0" w:oddVBand="0" w:evenVBand="0" w:oddHBand="1" w:evenHBand="0" w:firstRowFirstColumn="0" w:firstRowLastColumn="0" w:lastRowFirstColumn="0" w:lastRowLastColumn="0"/>
             </w:pPr>
+            <w:proofErr w:type="spellStart"/>
             <w:r>
               <w:t>Task</w:t>
             </w:r>
+            <w:proofErr w:type="spellEnd"/>
           </w:p>
         </w:tc>
         <w:tc>
@@ -7610,7 +8145,23 @@
                 <w:b w:val="0"/>
                 <w:bCs w:val="0"/>
               </w:rPr>
-              <w:t>Criação da form vendas</w:t>
+              <w:t xml:space="preserve">Criação da </w:t>
+            </w:r>
+            <w:proofErr w:type="spellStart"/>
+            <w:r>
+              <w:rPr>
+                <w:b w:val="0"/>
+                <w:bCs w:val="0"/>
+              </w:rPr>
+              <w:t>form</w:t>
+            </w:r>
+            <w:proofErr w:type="spellEnd"/>
+            <w:r>
+              <w:rPr>
+                <w:b w:val="0"/>
+                <w:bCs w:val="0"/>
+              </w:rPr>
+              <w:t xml:space="preserve"> vendas</w:t>
             </w:r>
           </w:p>
         </w:tc>
@@ -7623,9 +8174,11 @@
               <w:jc w:val="center"/>
               <w:cnfStyle w:val="000000000000" w:firstRow="0" w:lastRow="0" w:firstColumn="0" w:lastColumn="0" w:oddVBand="0" w:evenVBand="0" w:oddHBand="0" w:evenHBand="0" w:firstRowFirstColumn="0" w:firstRowLastColumn="0" w:lastRowFirstColumn="0" w:lastRowLastColumn="0"/>
             </w:pPr>
+            <w:proofErr w:type="spellStart"/>
             <w:r>
               <w:t>Task</w:t>
             </w:r>
+            <w:proofErr w:type="spellEnd"/>
           </w:p>
         </w:tc>
         <w:tc>
@@ -7664,7 +8217,23 @@
                 <w:b w:val="0"/>
                 <w:bCs w:val="0"/>
               </w:rPr>
-              <w:t>Criação da form principal</w:t>
+              <w:t xml:space="preserve">Criação da </w:t>
+            </w:r>
+            <w:proofErr w:type="spellStart"/>
+            <w:r>
+              <w:rPr>
+                <w:b w:val="0"/>
+                <w:bCs w:val="0"/>
+              </w:rPr>
+              <w:t>form</w:t>
+            </w:r>
+            <w:proofErr w:type="spellEnd"/>
+            <w:r>
+              <w:rPr>
+                <w:b w:val="0"/>
+                <w:bCs w:val="0"/>
+              </w:rPr>
+              <w:t xml:space="preserve"> principal</w:t>
             </w:r>
           </w:p>
         </w:tc>
@@ -7677,9 +8246,11 @@
               <w:jc w:val="center"/>
               <w:cnfStyle w:val="000000100000" w:firstRow="0" w:lastRow="0" w:firstColumn="0" w:lastColumn="0" w:oddVBand="0" w:evenVBand="0" w:oddHBand="1" w:evenHBand="0" w:firstRowFirstColumn="0" w:firstRowLastColumn="0" w:lastRowFirstColumn="0" w:lastRowLastColumn="0"/>
             </w:pPr>
+            <w:proofErr w:type="spellStart"/>
             <w:r>
               <w:t>Task</w:t>
             </w:r>
+            <w:proofErr w:type="spellEnd"/>
           </w:p>
         </w:tc>
         <w:tc>
@@ -7728,9 +8299,11 @@
               <w:jc w:val="center"/>
               <w:cnfStyle w:val="000000000000" w:firstRow="0" w:lastRow="0" w:firstColumn="0" w:lastColumn="0" w:oddVBand="0" w:evenVBand="0" w:oddHBand="0" w:evenHBand="0" w:firstRowFirstColumn="0" w:firstRowLastColumn="0" w:lastRowFirstColumn="0" w:lastRowLastColumn="0"/>
             </w:pPr>
+            <w:proofErr w:type="spellStart"/>
             <w:r>
               <w:t>Story</w:t>
             </w:r>
+            <w:proofErr w:type="spellEnd"/>
           </w:p>
         </w:tc>
         <w:tc>
@@ -7776,9 +8349,11 @@
               <w:jc w:val="center"/>
               <w:cnfStyle w:val="000000100000" w:firstRow="0" w:lastRow="0" w:firstColumn="0" w:lastColumn="0" w:oddVBand="0" w:evenVBand="0" w:oddHBand="1" w:evenHBand="0" w:firstRowFirstColumn="0" w:firstRowLastColumn="0" w:lastRowFirstColumn="0" w:lastRowLastColumn="0"/>
             </w:pPr>
+            <w:proofErr w:type="spellStart"/>
             <w:r>
               <w:t>Task</w:t>
             </w:r>
+            <w:proofErr w:type="spellEnd"/>
           </w:p>
         </w:tc>
         <w:tc>
@@ -7827,9 +8402,11 @@
               <w:jc w:val="center"/>
               <w:cnfStyle w:val="000000000000" w:firstRow="0" w:lastRow="0" w:firstColumn="0" w:lastColumn="0" w:oddVBand="0" w:evenVBand="0" w:oddHBand="0" w:evenHBand="0" w:firstRowFirstColumn="0" w:firstRowLastColumn="0" w:lastRowFirstColumn="0" w:lastRowLastColumn="0"/>
             </w:pPr>
+            <w:proofErr w:type="spellStart"/>
             <w:r>
               <w:t>Task</w:t>
             </w:r>
+            <w:proofErr w:type="spellEnd"/>
           </w:p>
         </w:tc>
         <w:tc>
@@ -7881,9 +8458,11 @@
               <w:jc w:val="center"/>
               <w:cnfStyle w:val="000000100000" w:firstRow="0" w:lastRow="0" w:firstColumn="0" w:lastColumn="0" w:oddVBand="0" w:evenVBand="0" w:oddHBand="1" w:evenHBand="0" w:firstRowFirstColumn="0" w:firstRowLastColumn="0" w:lastRowFirstColumn="0" w:lastRowLastColumn="0"/>
             </w:pPr>
+            <w:proofErr w:type="spellStart"/>
             <w:r>
               <w:t>Task</w:t>
             </w:r>
+            <w:proofErr w:type="spellEnd"/>
           </w:p>
         </w:tc>
         <w:tc>
@@ -7919,8 +8498,17 @@
                 <w:b w:val="0"/>
                 <w:bCs w:val="0"/>
               </w:rPr>
-              <w:t>Programação das forms</w:t>
-            </w:r>
+              <w:t xml:space="preserve">Programação das </w:t>
+            </w:r>
+            <w:proofErr w:type="spellStart"/>
+            <w:r>
+              <w:rPr>
+                <w:b w:val="0"/>
+                <w:bCs w:val="0"/>
+              </w:rPr>
+              <w:t>forms</w:t>
+            </w:r>
+            <w:proofErr w:type="spellEnd"/>
           </w:p>
         </w:tc>
         <w:tc>
@@ -7932,9 +8520,11 @@
               <w:jc w:val="center"/>
               <w:cnfStyle w:val="000000000000" w:firstRow="0" w:lastRow="0" w:firstColumn="0" w:lastColumn="0" w:oddVBand="0" w:evenVBand="0" w:oddHBand="0" w:evenHBand="0" w:firstRowFirstColumn="0" w:firstRowLastColumn="0" w:lastRowFirstColumn="0" w:lastRowLastColumn="0"/>
             </w:pPr>
+            <w:proofErr w:type="spellStart"/>
             <w:r>
               <w:t>Story</w:t>
             </w:r>
+            <w:proofErr w:type="spellEnd"/>
           </w:p>
         </w:tc>
         <w:tc>
@@ -7986,9 +8576,11 @@
               <w:jc w:val="center"/>
               <w:cnfStyle w:val="000000100000" w:firstRow="0" w:lastRow="0" w:firstColumn="0" w:lastColumn="0" w:oddVBand="0" w:evenVBand="0" w:oddHBand="1" w:evenHBand="0" w:firstRowFirstColumn="0" w:firstRowLastColumn="0" w:lastRowFirstColumn="0" w:lastRowLastColumn="0"/>
             </w:pPr>
+            <w:proofErr w:type="spellStart"/>
             <w:r>
               <w:t>Story</w:t>
             </w:r>
+            <w:proofErr w:type="spellEnd"/>
           </w:p>
         </w:tc>
         <w:tc>
@@ -8037,9 +8629,11 @@
               <w:jc w:val="center"/>
               <w:cnfStyle w:val="000000000000" w:firstRow="0" w:lastRow="0" w:firstColumn="0" w:lastColumn="0" w:oddVBand="0" w:evenVBand="0" w:oddHBand="0" w:evenHBand="0" w:firstRowFirstColumn="0" w:firstRowLastColumn="0" w:lastRowFirstColumn="0" w:lastRowLastColumn="0"/>
             </w:pPr>
+            <w:proofErr w:type="spellStart"/>
             <w:r>
               <w:t>Story</w:t>
             </w:r>
+            <w:proofErr w:type="spellEnd"/>
           </w:p>
         </w:tc>
         <w:tc>
@@ -8073,13 +8667,31 @@
                 <w:bCs w:val="0"/>
               </w:rPr>
             </w:pPr>
+            <w:proofErr w:type="spellStart"/>
             <w:r>
               <w:rPr>
                 <w:b w:val="0"/>
                 <w:bCs w:val="0"/>
               </w:rPr>
-              <w:t>Grafico burndown</w:t>
-            </w:r>
+              <w:t>Grafico</w:t>
+            </w:r>
+            <w:proofErr w:type="spellEnd"/>
+            <w:r>
+              <w:rPr>
+                <w:b w:val="0"/>
+                <w:bCs w:val="0"/>
+              </w:rPr>
+              <w:t xml:space="preserve"> </w:t>
+            </w:r>
+            <w:proofErr w:type="spellStart"/>
+            <w:r>
+              <w:rPr>
+                <w:b w:val="0"/>
+                <w:bCs w:val="0"/>
+              </w:rPr>
+              <w:t>burndown</w:t>
+            </w:r>
+            <w:proofErr w:type="spellEnd"/>
           </w:p>
         </w:tc>
         <w:tc>
@@ -8091,9 +8703,11 @@
               <w:jc w:val="center"/>
               <w:cnfStyle w:val="000000100000" w:firstRow="0" w:lastRow="0" w:firstColumn="0" w:lastColumn="0" w:oddVBand="0" w:evenVBand="0" w:oddHBand="1" w:evenHBand="0" w:firstRowFirstColumn="0" w:firstRowLastColumn="0" w:lastRowFirstColumn="0" w:lastRowLastColumn="0"/>
             </w:pPr>
+            <w:proofErr w:type="spellStart"/>
             <w:r>
               <w:t>Story</w:t>
             </w:r>
+            <w:proofErr w:type="spellEnd"/>
           </w:p>
         </w:tc>
         <w:tc>
@@ -8176,14 +8790,27 @@
       <w:r>
         <w:t xml:space="preserve">Tabela </w:t>
       </w:r>
-      <w:fldSimple w:instr=" SEQ Tabela \* ARABIC ">
-        <w:r>
-          <w:rPr>
-            <w:noProof/>
-          </w:rPr>
-          <w:t>5</w:t>
-        </w:r>
-      </w:fldSimple>
+      <w:r>
+        <w:fldChar w:fldCharType="begin"/>
+      </w:r>
+      <w:r>
+        <w:instrText xml:space="preserve"> SEQ Tabela \* ARABIC </w:instrText>
+      </w:r>
+      <w:r>
+        <w:fldChar w:fldCharType="separate"/>
+      </w:r>
+      <w:r>
+        <w:rPr>
+          <w:noProof/>
+        </w:rPr>
+        <w:t>5</w:t>
+      </w:r>
+      <w:r>
+        <w:rPr>
+          <w:noProof/>
+        </w:rPr>
+        <w:fldChar w:fldCharType="end"/>
+      </w:r>
       <w:r>
         <w:t xml:space="preserve"> – Sprint 1</w:t>
       </w:r>
@@ -8248,8 +8875,13 @@
               <w:jc w:val="left"/>
             </w:pPr>
             <w:r>
-              <w:t>Sprint Planning</w:t>
-            </w:r>
+              <w:t xml:space="preserve">Sprint </w:t>
+            </w:r>
+            <w:proofErr w:type="spellStart"/>
+            <w:r>
+              <w:t>Planning</w:t>
+            </w:r>
+            <w:proofErr w:type="spellEnd"/>
           </w:p>
         </w:tc>
         <w:tc>
@@ -8275,8 +8907,17 @@
                 <w:b/>
                 <w:bCs/>
               </w:rPr>
-              <w:t>Sprint backlog</w:t>
-            </w:r>
+              <w:t xml:space="preserve">Sprint </w:t>
+            </w:r>
+            <w:proofErr w:type="spellStart"/>
+            <w:r>
+              <w:rPr>
+                <w:b/>
+                <w:bCs/>
+              </w:rPr>
+              <w:t>backlog</w:t>
+            </w:r>
+            <w:proofErr w:type="spellEnd"/>
             <w:r>
               <w:t>:</w:t>
             </w:r>
@@ -8332,8 +8973,13 @@
             <w:pPr>
               <w:jc w:val="left"/>
             </w:pPr>
-            <w:r>
-              <w:t>Daily Meeting</w:t>
+            <w:proofErr w:type="spellStart"/>
+            <w:r>
+              <w:t>Daily</w:t>
+            </w:r>
+            <w:proofErr w:type="spellEnd"/>
+            <w:r>
+              <w:t xml:space="preserve"> Meeting</w:t>
             </w:r>
           </w:p>
         </w:tc>
@@ -8481,8 +9127,13 @@
               <w:t>:</w:t>
             </w:r>
             <w:r>
-              <w:t xml:space="preserve"> Criação das forms</w:t>
-            </w:r>
+              <w:t xml:space="preserve"> Criação das </w:t>
+            </w:r>
+            <w:proofErr w:type="spellStart"/>
+            <w:r>
+              <w:t>forms</w:t>
+            </w:r>
+            <w:proofErr w:type="spellEnd"/>
           </w:p>
           <w:p>
             <w:pPr>
@@ -8556,6 +9207,21 @@
             </w:r>
             <w:r>
               <w:t>:</w:t>
+            </w:r>
+            <w:r>
+              <w:t xml:space="preserve"> </w:t>
+            </w:r>
+            <w:r>
+              <w:t xml:space="preserve">Planeamento do </w:t>
+            </w:r>
+            <w:r>
+              <w:t>P</w:t>
+            </w:r>
+            <w:r>
+              <w:t>rojeto</w:t>
+            </w:r>
+            <w:r>
+              <w:t>, Distribuição das tarefas pelos membros</w:t>
             </w:r>
           </w:p>
           <w:p>
@@ -8590,8 +9256,13 @@
             <w:pPr>
               <w:jc w:val="left"/>
             </w:pPr>
-            <w:r>
-              <w:t>Daily Meeting</w:t>
+            <w:proofErr w:type="spellStart"/>
+            <w:r>
+              <w:t>Daily</w:t>
+            </w:r>
+            <w:proofErr w:type="spellEnd"/>
+            <w:r>
+              <w:t xml:space="preserve"> Meeting</w:t>
             </w:r>
           </w:p>
         </w:tc>
@@ -8736,6 +9407,7 @@
               <w:rPr>
                 <w:u w:val="single"/>
               </w:rPr>
+              <w:lastRenderedPageBreak/>
               <w:t>O que vai fazer esta semana</w:t>
             </w:r>
             <w:r>
@@ -8756,7 +9428,6 @@
               <w:rPr>
                 <w:u w:val="single"/>
               </w:rPr>
-              <w:lastRenderedPageBreak/>
               <w:t>Dificuldades que prevê:</w:t>
             </w:r>
           </w:p>
@@ -8774,8 +9445,13 @@
             </w:pPr>
             <w:r>
               <w:lastRenderedPageBreak/>
-              <w:t>Sprint Retrospective</w:t>
-            </w:r>
+              <w:t xml:space="preserve">Sprint </w:t>
+            </w:r>
+            <w:proofErr w:type="spellStart"/>
+            <w:r>
+              <w:t>Retrospective</w:t>
+            </w:r>
+            <w:proofErr w:type="spellEnd"/>
           </w:p>
         </w:tc>
         <w:tc>
@@ -8930,16 +9606,37 @@
       <w:r>
         <w:t xml:space="preserve">Figura </w:t>
       </w:r>
-      <w:fldSimple w:instr=" SEQ Figura \* ARABIC ">
-        <w:r>
-          <w:rPr>
-            <w:noProof/>
-          </w:rPr>
-          <w:t>2</w:t>
-        </w:r>
-      </w:fldSimple>
-      <w:r>
-        <w:t xml:space="preserve"> – Burndown do Sprint 1</w:t>
+      <w:r>
+        <w:fldChar w:fldCharType="begin"/>
+      </w:r>
+      <w:r>
+        <w:instrText xml:space="preserve"> SEQ Figura \* ARABIC </w:instrText>
+      </w:r>
+      <w:r>
+        <w:fldChar w:fldCharType="separate"/>
+      </w:r>
+      <w:r>
+        <w:rPr>
+          <w:noProof/>
+        </w:rPr>
+        <w:t>2</w:t>
+      </w:r>
+      <w:r>
+        <w:rPr>
+          <w:noProof/>
+        </w:rPr>
+        <w:fldChar w:fldCharType="end"/>
+      </w:r>
+      <w:r>
+        <w:t xml:space="preserve"> – </w:t>
+      </w:r>
+      <w:proofErr w:type="spellStart"/>
+      <w:r>
+        <w:t>Burndown</w:t>
+      </w:r>
+      <w:proofErr w:type="spellEnd"/>
+      <w:r>
+        <w:t xml:space="preserve"> do Sprint 1</w:t>
       </w:r>
       <w:bookmarkEnd w:id="23"/>
     </w:p>
@@ -8971,14 +9668,27 @@
       <w:r>
         <w:t xml:space="preserve">Tabela </w:t>
       </w:r>
-      <w:fldSimple w:instr=" SEQ Tabela \* ARABIC ">
-        <w:r>
-          <w:rPr>
-            <w:noProof/>
-          </w:rPr>
-          <w:t>6</w:t>
-        </w:r>
-      </w:fldSimple>
+      <w:r>
+        <w:fldChar w:fldCharType="begin"/>
+      </w:r>
+      <w:r>
+        <w:instrText xml:space="preserve"> SEQ Tabela \* ARABIC </w:instrText>
+      </w:r>
+      <w:r>
+        <w:fldChar w:fldCharType="separate"/>
+      </w:r>
+      <w:r>
+        <w:rPr>
+          <w:noProof/>
+        </w:rPr>
+        <w:t>6</w:t>
+      </w:r>
+      <w:r>
+        <w:rPr>
+          <w:noProof/>
+        </w:rPr>
+        <w:fldChar w:fldCharType="end"/>
+      </w:r>
       <w:r>
         <w:t xml:space="preserve"> – Sprint 1</w:t>
       </w:r>
@@ -9043,8 +9753,13 @@
               <w:jc w:val="left"/>
             </w:pPr>
             <w:r>
-              <w:t>Sprint Planning</w:t>
-            </w:r>
+              <w:t xml:space="preserve">Sprint </w:t>
+            </w:r>
+            <w:proofErr w:type="spellStart"/>
+            <w:r>
+              <w:t>Planning</w:t>
+            </w:r>
+            <w:proofErr w:type="spellEnd"/>
           </w:p>
         </w:tc>
         <w:tc>
@@ -9082,8 +9797,17 @@
                 <w:b/>
                 <w:bCs/>
               </w:rPr>
-              <w:t>Sprint backlog</w:t>
-            </w:r>
+              <w:t xml:space="preserve">Sprint </w:t>
+            </w:r>
+            <w:proofErr w:type="spellStart"/>
+            <w:r>
+              <w:rPr>
+                <w:b/>
+                <w:bCs/>
+              </w:rPr>
+              <w:t>backlog</w:t>
+            </w:r>
+            <w:proofErr w:type="spellEnd"/>
             <w:r>
               <w:t>:</w:t>
             </w:r>
@@ -9139,8 +9863,13 @@
             <w:pPr>
               <w:jc w:val="left"/>
             </w:pPr>
-            <w:r>
-              <w:t>Daily Meeting</w:t>
+            <w:proofErr w:type="spellStart"/>
+            <w:r>
+              <w:t>Daily</w:t>
+            </w:r>
+            <w:proofErr w:type="spellEnd"/>
+            <w:r>
+              <w:t xml:space="preserve"> Meeting</w:t>
             </w:r>
           </w:p>
         </w:tc>
@@ -9400,8 +10129,13 @@
             <w:pPr>
               <w:jc w:val="left"/>
             </w:pPr>
-            <w:r>
-              <w:t>Daily Meeting</w:t>
+            <w:proofErr w:type="spellStart"/>
+            <w:r>
+              <w:t>Daily</w:t>
+            </w:r>
+            <w:proofErr w:type="spellEnd"/>
+            <w:r>
+              <w:t xml:space="preserve"> Meeting</w:t>
             </w:r>
           </w:p>
         </w:tc>
@@ -9546,6 +10280,7 @@
               <w:rPr>
                 <w:u w:val="single"/>
               </w:rPr>
+              <w:lastRenderedPageBreak/>
               <w:t>O que vai fazer esta semana</w:t>
             </w:r>
             <w:r>
@@ -9566,7 +10301,6 @@
               <w:rPr>
                 <w:u w:val="single"/>
               </w:rPr>
-              <w:lastRenderedPageBreak/>
               <w:t>Dificuldades que prevê:</w:t>
             </w:r>
           </w:p>
@@ -9658,8 +10392,13 @@
             </w:pPr>
             <w:r>
               <w:lastRenderedPageBreak/>
-              <w:t>Sprint Retrospective</w:t>
-            </w:r>
+              <w:t xml:space="preserve">Sprint </w:t>
+            </w:r>
+            <w:proofErr w:type="spellStart"/>
+            <w:r>
+              <w:t>Retrospective</w:t>
+            </w:r>
+            <w:proofErr w:type="spellEnd"/>
           </w:p>
         </w:tc>
         <w:tc>
@@ -9816,16 +10555,37 @@
       <w:r>
         <w:t xml:space="preserve">Figura </w:t>
       </w:r>
-      <w:fldSimple w:instr=" SEQ Figura \* ARABIC ">
-        <w:r>
-          <w:rPr>
-            <w:noProof/>
-          </w:rPr>
-          <w:t>3</w:t>
-        </w:r>
-      </w:fldSimple>
-      <w:r>
-        <w:t xml:space="preserve"> – Burndown do Sprint 2</w:t>
+      <w:r>
+        <w:fldChar w:fldCharType="begin"/>
+      </w:r>
+      <w:r>
+        <w:instrText xml:space="preserve"> SEQ Figura \* ARABIC </w:instrText>
+      </w:r>
+      <w:r>
+        <w:fldChar w:fldCharType="separate"/>
+      </w:r>
+      <w:r>
+        <w:rPr>
+          <w:noProof/>
+        </w:rPr>
+        <w:t>3</w:t>
+      </w:r>
+      <w:r>
+        <w:rPr>
+          <w:noProof/>
+        </w:rPr>
+        <w:fldChar w:fldCharType="end"/>
+      </w:r>
+      <w:r>
+        <w:t xml:space="preserve"> – </w:t>
+      </w:r>
+      <w:proofErr w:type="spellStart"/>
+      <w:r>
+        <w:t>Burndown</w:t>
+      </w:r>
+      <w:proofErr w:type="spellEnd"/>
+      <w:r>
+        <w:t xml:space="preserve"> do Sprint 2</w:t>
       </w:r>
       <w:bookmarkEnd w:id="26"/>
     </w:p>
@@ -9859,14 +10619,27 @@
       <w:r>
         <w:t xml:space="preserve">Tabela </w:t>
       </w:r>
-      <w:fldSimple w:instr=" SEQ Tabela \* ARABIC ">
-        <w:r>
-          <w:rPr>
-            <w:noProof/>
-          </w:rPr>
-          <w:t>7</w:t>
-        </w:r>
-      </w:fldSimple>
+      <w:r>
+        <w:fldChar w:fldCharType="begin"/>
+      </w:r>
+      <w:r>
+        <w:instrText xml:space="preserve"> SEQ Tabela \* ARABIC </w:instrText>
+      </w:r>
+      <w:r>
+        <w:fldChar w:fldCharType="separate"/>
+      </w:r>
+      <w:r>
+        <w:rPr>
+          <w:noProof/>
+        </w:rPr>
+        <w:t>7</w:t>
+      </w:r>
+      <w:r>
+        <w:rPr>
+          <w:noProof/>
+        </w:rPr>
+        <w:fldChar w:fldCharType="end"/>
+      </w:r>
       <w:r>
         <w:t xml:space="preserve"> – Sprint 1</w:t>
       </w:r>
@@ -9931,8 +10704,13 @@
               <w:jc w:val="left"/>
             </w:pPr>
             <w:r>
-              <w:t>Sprint Planning</w:t>
-            </w:r>
+              <w:t xml:space="preserve">Sprint </w:t>
+            </w:r>
+            <w:proofErr w:type="spellStart"/>
+            <w:r>
+              <w:t>Planning</w:t>
+            </w:r>
+            <w:proofErr w:type="spellEnd"/>
           </w:p>
         </w:tc>
         <w:tc>
@@ -9961,8 +10739,17 @@
                 <w:b/>
                 <w:bCs/>
               </w:rPr>
-              <w:t>Sprint backlog</w:t>
-            </w:r>
+              <w:t xml:space="preserve">Sprint </w:t>
+            </w:r>
+            <w:proofErr w:type="spellStart"/>
+            <w:r>
+              <w:rPr>
+                <w:b/>
+                <w:bCs/>
+              </w:rPr>
+              <w:t>backlog</w:t>
+            </w:r>
+            <w:proofErr w:type="spellEnd"/>
             <w:r>
               <w:t>:</w:t>
             </w:r>
@@ -10018,8 +10805,13 @@
             <w:pPr>
               <w:jc w:val="left"/>
             </w:pPr>
-            <w:r>
-              <w:t>Daily Meeting</w:t>
+            <w:proofErr w:type="spellStart"/>
+            <w:r>
+              <w:t>Daily</w:t>
+            </w:r>
+            <w:proofErr w:type="spellEnd"/>
+            <w:r>
+              <w:t xml:space="preserve"> Meeting</w:t>
             </w:r>
           </w:p>
         </w:tc>
@@ -10274,9 +11066,14 @@
             <w:pPr>
               <w:jc w:val="left"/>
             </w:pPr>
+            <w:proofErr w:type="spellStart"/>
             <w:r>
               <w:lastRenderedPageBreak/>
-              <w:t>Daily Meeting</w:t>
+              <w:t>Daily</w:t>
+            </w:r>
+            <w:proofErr w:type="spellEnd"/>
+            <w:r>
+              <w:t xml:space="preserve"> Meeting</w:t>
             </w:r>
           </w:p>
         </w:tc>
@@ -10528,8 +11325,13 @@
               <w:jc w:val="left"/>
             </w:pPr>
             <w:r>
-              <w:t>Sprint Retrospective</w:t>
-            </w:r>
+              <w:t xml:space="preserve">Sprint </w:t>
+            </w:r>
+            <w:proofErr w:type="spellStart"/>
+            <w:r>
+              <w:t>Retrospective</w:t>
+            </w:r>
+            <w:proofErr w:type="spellEnd"/>
           </w:p>
         </w:tc>
         <w:tc>
@@ -10619,7 +11421,49 @@
         <w:rPr>
           <w:highlight w:val="yellow"/>
         </w:rPr>
-        <w:t>&lt;colocar uma screenshot da board do Jira após a conclusão do sprint&gt;</w:t>
+        <w:t xml:space="preserve">&lt;colocar uma </w:t>
+      </w:r>
+      <w:proofErr w:type="spellStart"/>
+      <w:r>
+        <w:rPr>
+          <w:highlight w:val="yellow"/>
+        </w:rPr>
+        <w:t>screenshot</w:t>
+      </w:r>
+      <w:proofErr w:type="spellEnd"/>
+      <w:r>
+        <w:rPr>
+          <w:highlight w:val="yellow"/>
+        </w:rPr>
+        <w:t xml:space="preserve"> da </w:t>
+      </w:r>
+      <w:proofErr w:type="spellStart"/>
+      <w:r>
+        <w:rPr>
+          <w:highlight w:val="yellow"/>
+        </w:rPr>
+        <w:t>board</w:t>
+      </w:r>
+      <w:proofErr w:type="spellEnd"/>
+      <w:r>
+        <w:rPr>
+          <w:highlight w:val="yellow"/>
+        </w:rPr>
+        <w:t xml:space="preserve"> do </w:t>
+      </w:r>
+      <w:proofErr w:type="spellStart"/>
+      <w:r>
+        <w:rPr>
+          <w:highlight w:val="yellow"/>
+        </w:rPr>
+        <w:t>Jira</w:t>
+      </w:r>
+      <w:proofErr w:type="spellEnd"/>
+      <w:r>
+        <w:rPr>
+          <w:highlight w:val="yellow"/>
+        </w:rPr>
+        <w:t xml:space="preserve"> após a conclusão do sprint&gt;</w:t>
       </w:r>
     </w:p>
     <w:p/>
@@ -10629,14 +11473,22 @@
         <w:rPr>
           <w:highlight w:val="yellow"/>
         </w:rPr>
-        <w:t>&lt;colocar um screenshot</w:t>
-      </w:r>
+        <w:t xml:space="preserve">&lt;colocar um </w:t>
+      </w:r>
+      <w:proofErr w:type="spellStart"/>
       <w:r>
         <w:rPr>
           <w:highlight w:val="yellow"/>
         </w:rPr>
+        <w:t>screenshot</w:t>
+      </w:r>
+      <w:r>
+        <w:rPr>
+          <w:highlight w:val="yellow"/>
+        </w:rPr>
         <w:t>s</w:t>
       </w:r>
+      <w:proofErr w:type="spellEnd"/>
       <w:r>
         <w:rPr>
           <w:highlight w:val="yellow"/>
@@ -10711,16 +11563,37 @@
       <w:r>
         <w:t xml:space="preserve">Figura </w:t>
       </w:r>
-      <w:fldSimple w:instr=" SEQ Figura \* ARABIC ">
-        <w:r>
-          <w:rPr>
-            <w:noProof/>
-          </w:rPr>
-          <w:t>4</w:t>
-        </w:r>
-      </w:fldSimple>
-      <w:r>
-        <w:t xml:space="preserve"> – Burndown do Sprint 3</w:t>
+      <w:r>
+        <w:fldChar w:fldCharType="begin"/>
+      </w:r>
+      <w:r>
+        <w:instrText xml:space="preserve"> SEQ Figura \* ARABIC </w:instrText>
+      </w:r>
+      <w:r>
+        <w:fldChar w:fldCharType="separate"/>
+      </w:r>
+      <w:r>
+        <w:rPr>
+          <w:noProof/>
+        </w:rPr>
+        <w:t>4</w:t>
+      </w:r>
+      <w:r>
+        <w:rPr>
+          <w:noProof/>
+        </w:rPr>
+        <w:fldChar w:fldCharType="end"/>
+      </w:r>
+      <w:r>
+        <w:t xml:space="preserve"> – </w:t>
+      </w:r>
+      <w:proofErr w:type="spellStart"/>
+      <w:r>
+        <w:t>Burndown</w:t>
+      </w:r>
+      <w:proofErr w:type="spellEnd"/>
+      <w:r>
+        <w:t xml:space="preserve"> do Sprint 3</w:t>
       </w:r>
       <w:bookmarkEnd w:id="29"/>
     </w:p>
@@ -10750,14 +11623,27 @@
       <w:r>
         <w:t xml:space="preserve">Tabela </w:t>
       </w:r>
-      <w:fldSimple w:instr=" SEQ Tabela \* ARABIC ">
-        <w:r>
-          <w:rPr>
-            <w:noProof/>
-          </w:rPr>
-          <w:t>8</w:t>
-        </w:r>
-      </w:fldSimple>
+      <w:r>
+        <w:fldChar w:fldCharType="begin"/>
+      </w:r>
+      <w:r>
+        <w:instrText xml:space="preserve"> SEQ Tabela \* ARABIC </w:instrText>
+      </w:r>
+      <w:r>
+        <w:fldChar w:fldCharType="separate"/>
+      </w:r>
+      <w:r>
+        <w:rPr>
+          <w:noProof/>
+        </w:rPr>
+        <w:t>8</w:t>
+      </w:r>
+      <w:r>
+        <w:rPr>
+          <w:noProof/>
+        </w:rPr>
+        <w:fldChar w:fldCharType="end"/>
+      </w:r>
       <w:r>
         <w:t xml:space="preserve"> – Sprint 1</w:t>
       </w:r>
@@ -10822,8 +11708,13 @@
               <w:jc w:val="left"/>
             </w:pPr>
             <w:r>
-              <w:t>Sprint Planning</w:t>
-            </w:r>
+              <w:t xml:space="preserve">Sprint </w:t>
+            </w:r>
+            <w:proofErr w:type="spellStart"/>
+            <w:r>
+              <w:t>Planning</w:t>
+            </w:r>
+            <w:proofErr w:type="spellEnd"/>
           </w:p>
         </w:tc>
         <w:tc>
@@ -10864,8 +11755,17 @@
                 <w:b/>
                 <w:bCs/>
               </w:rPr>
-              <w:t>Sprint backlog</w:t>
-            </w:r>
+              <w:t xml:space="preserve">Sprint </w:t>
+            </w:r>
+            <w:proofErr w:type="spellStart"/>
+            <w:r>
+              <w:rPr>
+                <w:b/>
+                <w:bCs/>
+              </w:rPr>
+              <w:t>backlog</w:t>
+            </w:r>
+            <w:proofErr w:type="spellEnd"/>
             <w:r>
               <w:t>:</w:t>
             </w:r>
@@ -10921,8 +11821,13 @@
             <w:pPr>
               <w:jc w:val="left"/>
             </w:pPr>
-            <w:r>
-              <w:t>Daily Meeting</w:t>
+            <w:proofErr w:type="spellStart"/>
+            <w:r>
+              <w:t>Daily</w:t>
+            </w:r>
+            <w:proofErr w:type="spellEnd"/>
+            <w:r>
+              <w:t xml:space="preserve"> Meeting</w:t>
             </w:r>
           </w:p>
         </w:tc>
@@ -11195,9 +12100,14 @@
             <w:pPr>
               <w:jc w:val="left"/>
             </w:pPr>
+            <w:proofErr w:type="spellStart"/>
             <w:r>
               <w:lastRenderedPageBreak/>
-              <w:t>Daily Meeting</w:t>
+              <w:t>Daily</w:t>
+            </w:r>
+            <w:proofErr w:type="spellEnd"/>
+            <w:r>
+              <w:t xml:space="preserve"> Meeting</w:t>
             </w:r>
           </w:p>
         </w:tc>
@@ -11467,8 +12377,13 @@
               <w:jc w:val="left"/>
             </w:pPr>
             <w:r>
-              <w:t>Sprint Retrospective</w:t>
-            </w:r>
+              <w:t xml:space="preserve">Sprint </w:t>
+            </w:r>
+            <w:proofErr w:type="spellStart"/>
+            <w:r>
+              <w:t>Retrospective</w:t>
+            </w:r>
+            <w:proofErr w:type="spellEnd"/>
           </w:p>
         </w:tc>
         <w:tc>
@@ -11591,7 +12506,49 @@
         <w:rPr>
           <w:highlight w:val="yellow"/>
         </w:rPr>
-        <w:t>&lt;colocar uma screenshot da board do Jira após a conclusão do sprint&gt;</w:t>
+        <w:t xml:space="preserve">&lt;colocar uma </w:t>
+      </w:r>
+      <w:proofErr w:type="spellStart"/>
+      <w:r>
+        <w:rPr>
+          <w:highlight w:val="yellow"/>
+        </w:rPr>
+        <w:t>screenshot</w:t>
+      </w:r>
+      <w:proofErr w:type="spellEnd"/>
+      <w:r>
+        <w:rPr>
+          <w:highlight w:val="yellow"/>
+        </w:rPr>
+        <w:t xml:space="preserve"> da </w:t>
+      </w:r>
+      <w:proofErr w:type="spellStart"/>
+      <w:r>
+        <w:rPr>
+          <w:highlight w:val="yellow"/>
+        </w:rPr>
+        <w:t>board</w:t>
+      </w:r>
+      <w:proofErr w:type="spellEnd"/>
+      <w:r>
+        <w:rPr>
+          <w:highlight w:val="yellow"/>
+        </w:rPr>
+        <w:t xml:space="preserve"> do </w:t>
+      </w:r>
+      <w:proofErr w:type="spellStart"/>
+      <w:r>
+        <w:rPr>
+          <w:highlight w:val="yellow"/>
+        </w:rPr>
+        <w:t>Jira</w:t>
+      </w:r>
+      <w:proofErr w:type="spellEnd"/>
+      <w:r>
+        <w:rPr>
+          <w:highlight w:val="yellow"/>
+        </w:rPr>
+        <w:t xml:space="preserve"> após a conclusão do sprint&gt;</w:t>
       </w:r>
     </w:p>
     <w:p/>
@@ -11600,14 +12557,22 @@
         <w:rPr>
           <w:highlight w:val="yellow"/>
         </w:rPr>
-        <w:t>&lt;colocar um screenshot</w:t>
-      </w:r>
+        <w:t xml:space="preserve">&lt;colocar um </w:t>
+      </w:r>
+      <w:proofErr w:type="spellStart"/>
       <w:r>
         <w:rPr>
           <w:highlight w:val="yellow"/>
         </w:rPr>
+        <w:t>screenshot</w:t>
+      </w:r>
+      <w:r>
+        <w:rPr>
+          <w:highlight w:val="yellow"/>
+        </w:rPr>
         <w:t>s</w:t>
       </w:r>
+      <w:proofErr w:type="spellEnd"/>
       <w:r>
         <w:rPr>
           <w:highlight w:val="yellow"/>
@@ -11682,16 +12647,37 @@
       <w:r>
         <w:t xml:space="preserve">Figura </w:t>
       </w:r>
-      <w:fldSimple w:instr=" SEQ Figura \* ARABIC ">
-        <w:r>
-          <w:rPr>
-            <w:noProof/>
-          </w:rPr>
-          <w:t>5</w:t>
-        </w:r>
-      </w:fldSimple>
-      <w:r>
-        <w:t xml:space="preserve"> – Burndown do Sprint 4</w:t>
+      <w:r>
+        <w:fldChar w:fldCharType="begin"/>
+      </w:r>
+      <w:r>
+        <w:instrText xml:space="preserve"> SEQ Figura \* ARABIC </w:instrText>
+      </w:r>
+      <w:r>
+        <w:fldChar w:fldCharType="separate"/>
+      </w:r>
+      <w:r>
+        <w:rPr>
+          <w:noProof/>
+        </w:rPr>
+        <w:t>5</w:t>
+      </w:r>
+      <w:r>
+        <w:rPr>
+          <w:noProof/>
+        </w:rPr>
+        <w:fldChar w:fldCharType="end"/>
+      </w:r>
+      <w:r>
+        <w:t xml:space="preserve"> – </w:t>
+      </w:r>
+      <w:proofErr w:type="spellStart"/>
+      <w:r>
+        <w:t>Burndown</w:t>
+      </w:r>
+      <w:proofErr w:type="spellEnd"/>
+      <w:r>
+        <w:t xml:space="preserve"> do Sprint 4</w:t>
       </w:r>
       <w:bookmarkEnd w:id="32"/>
     </w:p>
@@ -11701,6 +12687,7 @@
         <w:pStyle w:val="Ttulo2"/>
       </w:pPr>
       <w:bookmarkStart w:id="33" w:name="_Toc37696077"/>
+      <w:proofErr w:type="spellStart"/>
       <w:r>
         <w:rPr>
           <w:i/>
@@ -11708,13 +12695,23 @@
         </w:rPr>
         <w:t>Retrospective</w:t>
       </w:r>
+      <w:proofErr w:type="spellEnd"/>
       <w:r>
         <w:rPr>
           <w:i/>
           <w:iCs/>
         </w:rPr>
-        <w:t xml:space="preserve"> Summary</w:t>
-      </w:r>
+        <w:t xml:space="preserve"> </w:t>
+      </w:r>
+      <w:proofErr w:type="spellStart"/>
+      <w:r>
+        <w:rPr>
+          <w:i/>
+          <w:iCs/>
+        </w:rPr>
+        <w:t>Summary</w:t>
+      </w:r>
+      <w:proofErr w:type="spellEnd"/>
       <w:r>
         <w:t xml:space="preserve"> do Projeto</w:t>
       </w:r>
@@ -11769,6 +12766,7 @@
           <w:szCs w:val="32"/>
         </w:rPr>
       </w:pPr>
+      <w:proofErr w:type="spellStart"/>
       <w:r>
         <w:rPr>
           <w:b/>
@@ -11776,8 +12774,69 @@
           <w:sz w:val="32"/>
           <w:szCs w:val="32"/>
         </w:rPr>
-        <w:t>Things That Went Well</w:t>
-      </w:r>
+        <w:t>Things</w:t>
+      </w:r>
+      <w:proofErr w:type="spellEnd"/>
+      <w:r>
+        <w:rPr>
+          <w:b/>
+          <w:bCs/>
+          <w:sz w:val="32"/>
+          <w:szCs w:val="32"/>
+        </w:rPr>
+        <w:t xml:space="preserve"> </w:t>
+      </w:r>
+      <w:proofErr w:type="spellStart"/>
+      <w:r>
+        <w:rPr>
+          <w:b/>
+          <w:bCs/>
+          <w:sz w:val="32"/>
+          <w:szCs w:val="32"/>
+        </w:rPr>
+        <w:t>That</w:t>
+      </w:r>
+      <w:proofErr w:type="spellEnd"/>
+      <w:r>
+        <w:rPr>
+          <w:b/>
+          <w:bCs/>
+          <w:sz w:val="32"/>
+          <w:szCs w:val="32"/>
+        </w:rPr>
+        <w:t xml:space="preserve"> </w:t>
+      </w:r>
+      <w:proofErr w:type="spellStart"/>
+      <w:r>
+        <w:rPr>
+          <w:b/>
+          <w:bCs/>
+          <w:sz w:val="32"/>
+          <w:szCs w:val="32"/>
+        </w:rPr>
+        <w:t>Went</w:t>
+      </w:r>
+      <w:proofErr w:type="spellEnd"/>
+      <w:r>
+        <w:rPr>
+          <w:b/>
+          <w:bCs/>
+          <w:sz w:val="32"/>
+          <w:szCs w:val="32"/>
+        </w:rPr>
+        <w:t xml:space="preserve"> </w:t>
+      </w:r>
+      <w:proofErr w:type="spellStart"/>
+      <w:r>
+        <w:rPr>
+          <w:b/>
+          <w:bCs/>
+          <w:sz w:val="32"/>
+          <w:szCs w:val="32"/>
+        </w:rPr>
+        <w:t>Well</w:t>
+      </w:r>
+      <w:proofErr w:type="spellEnd"/>
     </w:p>
     <w:p>
       <w:pPr>
@@ -11927,6 +12986,7 @@
           <w:szCs w:val="32"/>
         </w:rPr>
       </w:pPr>
+      <w:proofErr w:type="spellStart"/>
       <w:r>
         <w:rPr>
           <w:b/>
@@ -11934,7 +12994,57 @@
           <w:sz w:val="32"/>
           <w:szCs w:val="32"/>
         </w:rPr>
-        <w:t>Things That Surprised Us</w:t>
+        <w:t>Things</w:t>
+      </w:r>
+      <w:proofErr w:type="spellEnd"/>
+      <w:r>
+        <w:rPr>
+          <w:b/>
+          <w:bCs/>
+          <w:sz w:val="32"/>
+          <w:szCs w:val="32"/>
+        </w:rPr>
+        <w:t xml:space="preserve"> </w:t>
+      </w:r>
+      <w:proofErr w:type="spellStart"/>
+      <w:r>
+        <w:rPr>
+          <w:b/>
+          <w:bCs/>
+          <w:sz w:val="32"/>
+          <w:szCs w:val="32"/>
+        </w:rPr>
+        <w:t>That</w:t>
+      </w:r>
+      <w:proofErr w:type="spellEnd"/>
+      <w:r>
+        <w:rPr>
+          <w:b/>
+          <w:bCs/>
+          <w:sz w:val="32"/>
+          <w:szCs w:val="32"/>
+        </w:rPr>
+        <w:t xml:space="preserve"> </w:t>
+      </w:r>
+      <w:proofErr w:type="spellStart"/>
+      <w:r>
+        <w:rPr>
+          <w:b/>
+          <w:bCs/>
+          <w:sz w:val="32"/>
+          <w:szCs w:val="32"/>
+        </w:rPr>
+        <w:t>Surprised</w:t>
+      </w:r>
+      <w:proofErr w:type="spellEnd"/>
+      <w:r>
+        <w:rPr>
+          <w:b/>
+          <w:bCs/>
+          <w:sz w:val="32"/>
+          <w:szCs w:val="32"/>
+        </w:rPr>
+        <w:t xml:space="preserve"> Us</w:t>
       </w:r>
     </w:p>
     <w:p>
@@ -12005,6 +13115,7 @@
           <w:szCs w:val="32"/>
         </w:rPr>
       </w:pPr>
+      <w:proofErr w:type="spellStart"/>
       <w:r>
         <w:rPr>
           <w:b/>
@@ -12012,8 +13123,29 @@
           <w:sz w:val="32"/>
           <w:szCs w:val="32"/>
         </w:rPr>
-        <w:t>Lessons Learned</w:t>
-      </w:r>
+        <w:t>Lessons</w:t>
+      </w:r>
+      <w:proofErr w:type="spellEnd"/>
+      <w:r>
+        <w:rPr>
+          <w:b/>
+          <w:bCs/>
+          <w:sz w:val="32"/>
+          <w:szCs w:val="32"/>
+        </w:rPr>
+        <w:t xml:space="preserve"> </w:t>
+      </w:r>
+      <w:proofErr w:type="spellStart"/>
+      <w:r>
+        <w:rPr>
+          <w:b/>
+          <w:bCs/>
+          <w:sz w:val="32"/>
+          <w:szCs w:val="32"/>
+        </w:rPr>
+        <w:t>Learned</w:t>
+      </w:r>
+      <w:proofErr w:type="spellEnd"/>
     </w:p>
     <w:p>
       <w:pPr>
@@ -12090,8 +13222,19 @@
           <w:sz w:val="32"/>
           <w:szCs w:val="32"/>
         </w:rPr>
-        <w:t>Final Thoughts</w:t>
-      </w:r>
+        <w:t xml:space="preserve">Final </w:t>
+      </w:r>
+      <w:proofErr w:type="spellStart"/>
+      <w:r>
+        <w:rPr>
+          <w:b/>
+          <w:bCs/>
+          <w:sz w:val="32"/>
+          <w:szCs w:val="32"/>
+        </w:rPr>
+        <w:t>Thoughts</w:t>
+      </w:r>
+      <w:proofErr w:type="spellEnd"/>
     </w:p>
     <w:tbl>
       <w:tblPr>
@@ -12327,8 +13470,58 @@
         <w:rPr>
           <w:highlight w:val="yellow"/>
         </w:rPr>
-        <w:t>. Na prática podem remeter para o retrospective summary do projeto e acrescentar algumas coisas que não se enquadrem no retrospective summary</w:t>
-      </w:r>
+        <w:t xml:space="preserve">. Na prática podem remeter para o </w:t>
+      </w:r>
+      <w:proofErr w:type="spellStart"/>
+      <w:r>
+        <w:rPr>
+          <w:highlight w:val="yellow"/>
+        </w:rPr>
+        <w:t>retrospective</w:t>
+      </w:r>
+      <w:proofErr w:type="spellEnd"/>
+      <w:r>
+        <w:rPr>
+          <w:highlight w:val="yellow"/>
+        </w:rPr>
+        <w:t xml:space="preserve"> </w:t>
+      </w:r>
+      <w:proofErr w:type="spellStart"/>
+      <w:r>
+        <w:rPr>
+          <w:highlight w:val="yellow"/>
+        </w:rPr>
+        <w:t>summary</w:t>
+      </w:r>
+      <w:proofErr w:type="spellEnd"/>
+      <w:r>
+        <w:rPr>
+          <w:highlight w:val="yellow"/>
+        </w:rPr>
+        <w:t xml:space="preserve"> do projeto e acrescentar algumas coisas que não se enquadrem no </w:t>
+      </w:r>
+      <w:proofErr w:type="spellStart"/>
+      <w:r>
+        <w:rPr>
+          <w:highlight w:val="yellow"/>
+        </w:rPr>
+        <w:t>retrospective</w:t>
+      </w:r>
+      <w:proofErr w:type="spellEnd"/>
+      <w:r>
+        <w:rPr>
+          <w:highlight w:val="yellow"/>
+        </w:rPr>
+        <w:t xml:space="preserve"> </w:t>
+      </w:r>
+      <w:proofErr w:type="spellStart"/>
+      <w:r>
+        <w:rPr>
+          <w:highlight w:val="yellow"/>
+        </w:rPr>
+        <w:t>summary</w:t>
+      </w:r>
+      <w:proofErr w:type="spellEnd"/>
       <w:r>
         <w:rPr>
           <w:highlight w:val="yellow"/>
@@ -19909,7 +21102,7 @@
 </file>
 
 <file path=customXml/itemProps1.xml><?xml version="1.0" encoding="utf-8"?>
-<ds:datastoreItem xmlns:ds="http://schemas.openxmlformats.org/officeDocument/2006/customXml" ds:itemID="{66536E68-AC2A-4380-A5BA-4CD027D949C8}">
+<ds:datastoreItem xmlns:ds="http://schemas.openxmlformats.org/officeDocument/2006/customXml" ds:itemID="{0ECCC889-E100-49D3-BAB5-76276C471CE8}">
   <ds:schemaRefs>
     <ds:schemaRef ds:uri="http://schemas.openxmlformats.org/officeDocument/2006/bibliography"/>
   </ds:schemaRefs>

</xml_diff>